<commit_message>
Check the comments in our slack chat
</commit_message>
<xml_diff>
--- a/Code/Read Me.docx
+++ b/Code/Read Me.docx
@@ -1,6 +1,6 @@
 
 <file path=word/document.xml><?xml version="1.0" encoding="utf-8"?>
-<w:document xmlns:wpc="http://schemas.microsoft.com/office/word/2010/wordprocessingCanvas" xmlns:cx="http://schemas.microsoft.com/office/drawing/2014/chartex" xmlns:cx1="http://schemas.microsoft.com/office/drawing/2015/9/8/chartex" xmlns:cx2="http://schemas.microsoft.com/office/drawing/2015/10/21/chartex" xmlns:cx3="http://schemas.microsoft.com/office/drawing/2016/5/9/chartex" xmlns:cx4="http://schemas.microsoft.com/office/drawing/2016/5/10/chartex" xmlns:cx5="http://schemas.microsoft.com/office/drawing/2016/5/11/chartex" xmlns:cx6="http://schemas.microsoft.com/office/drawing/2016/5/12/chartex" xmlns:cx7="http://schemas.microsoft.com/office/drawing/2016/5/13/chartex" xmlns:cx8="http://schemas.microsoft.com/office/drawing/2016/5/14/chartex" xmlns:mc="http://schemas.openxmlformats.org/markup-compatibility/2006" xmlns:aink="http://schemas.microsoft.com/office/drawing/2016/ink" xmlns:am3d="http://schemas.microsoft.com/office/drawing/2017/model3d" xmlns:o="urn:schemas-microsoft-com:office:office" xmlns:oel="http://schemas.microsoft.com/office/2019/extlst" xmlns:r="http://schemas.openxmlformats.org/officeDocument/2006/relationships" xmlns:m="http://schemas.openxmlformats.org/officeDocument/2006/math" xmlns:v="urn:schemas-microsoft-com:vml" xmlns:wp14="http://schemas.microsoft.com/office/word/2010/wordprocessingDrawing" xmlns:wp="http://schemas.openxmlformats.org/drawingml/2006/wordprocessingDrawing" xmlns:w10="urn:schemas-microsoft-com:office:word" xmlns:w="http://schemas.openxmlformats.org/wordprocessingml/2006/main" xmlns:w14="http://schemas.microsoft.com/office/word/2010/wordml" xmlns:w15="http://schemas.microsoft.com/office/word/2012/wordml" xmlns:w16cex="http://schemas.microsoft.com/office/word/2018/wordml/cex" xmlns:w16cid="http://schemas.microsoft.com/office/word/2016/wordml/cid" xmlns:w16="http://schemas.microsoft.com/office/word/2018/wordml" xmlns:w16du="http://schemas.microsoft.com/office/word/2023/wordml/word16du" xmlns:w16sdtdh="http://schemas.microsoft.com/office/word/2020/wordml/sdtdatahash" xmlns:w16se="http://schemas.microsoft.com/office/word/2015/wordml/symex" xmlns:wpg="http://schemas.microsoft.com/office/word/2010/wordprocessingGroup" xmlns:wpi="http://schemas.microsoft.com/office/word/2010/wordprocessingInk" xmlns:wne="http://schemas.microsoft.com/office/word/2006/wordml" xmlns:wps="http://schemas.microsoft.com/office/word/2010/wordprocessingShape" mc:Ignorable="w14 w15 w16se w16cid w16 w16cex w16sdtdh w16du wp14">
+<w:document xmlns:wpc="http://schemas.microsoft.com/office/word/2010/wordprocessingCanvas" xmlns:cx="http://schemas.microsoft.com/office/drawing/2014/chartex" xmlns:cx1="http://schemas.microsoft.com/office/drawing/2015/9/8/chartex" xmlns:cx2="http://schemas.microsoft.com/office/drawing/2015/10/21/chartex" xmlns:cx3="http://schemas.microsoft.com/office/drawing/2016/5/9/chartex" xmlns:cx4="http://schemas.microsoft.com/office/drawing/2016/5/10/chartex" xmlns:cx5="http://schemas.microsoft.com/office/drawing/2016/5/11/chartex" xmlns:cx6="http://schemas.microsoft.com/office/drawing/2016/5/12/chartex" xmlns:cx7="http://schemas.microsoft.com/office/drawing/2016/5/13/chartex" xmlns:cx8="http://schemas.microsoft.com/office/drawing/2016/5/14/chartex" xmlns:mc="http://schemas.openxmlformats.org/markup-compatibility/2006" xmlns:aink="http://schemas.microsoft.com/office/drawing/2016/ink" xmlns:am3d="http://schemas.microsoft.com/office/drawing/2017/model3d" xmlns:o="urn:schemas-microsoft-com:office:office" xmlns:oel="http://schemas.microsoft.com/office/2019/extlst" xmlns:r="http://schemas.openxmlformats.org/officeDocument/2006/relationships" xmlns:m="http://schemas.openxmlformats.org/officeDocument/2006/math" xmlns:v="urn:schemas-microsoft-com:vml" xmlns:wp14="http://schemas.microsoft.com/office/word/2010/wordprocessingDrawing" xmlns:wp="http://schemas.openxmlformats.org/drawingml/2006/wordprocessingDrawing" xmlns:w10="urn:schemas-microsoft-com:office:word" xmlns:w="http://schemas.openxmlformats.org/wordprocessingml/2006/main" xmlns:w14="http://schemas.microsoft.com/office/word/2010/wordml" xmlns:w15="http://schemas.microsoft.com/office/word/2012/wordml" xmlns:w16cex="http://schemas.microsoft.com/office/word/2018/wordml/cex" xmlns:w16cid="http://schemas.microsoft.com/office/word/2016/wordml/cid" xmlns:w16="http://schemas.microsoft.com/office/word/2018/wordml" xmlns:w16sdtdh="http://schemas.microsoft.com/office/word/2020/wordml/sdtdatahash" xmlns:w16se="http://schemas.microsoft.com/office/word/2015/wordml/symex" xmlns:wpg="http://schemas.microsoft.com/office/word/2010/wordprocessingGroup" xmlns:wpi="http://schemas.microsoft.com/office/word/2010/wordprocessingInk" xmlns:wne="http://schemas.microsoft.com/office/word/2006/wordml" xmlns:wps="http://schemas.microsoft.com/office/word/2010/wordprocessingShape" mc:Ignorable="w14 w15 w16se w16cid w16 w16cex w16sdtdh wp14">
   <w:body>
     <w:p>
       <w:r>
@@ -44,20 +44,48 @@
           <w:ilvl w:val="0"/>
           <w:numId w:val="1"/>
         </w:numPr>
-        <w:rPr>
-          <w:b/>
-          <w:bCs/>
-        </w:rPr>
-      </w:pPr>
-      <w:r>
-        <w:rPr>
-          <w:b/>
-          <w:bCs/>
-        </w:rPr>
-        <w:t xml:space="preserve">001_clean: </w:t>
-      </w:r>
-      <w:r>
-        <w:t>This file performs basic cleaning of the reviews</w:t>
+      </w:pPr>
+      <w:r>
+        <w:rPr>
+          <w:b/>
+          <w:bCs/>
+        </w:rPr>
+        <w:t>01_PreProcessing:</w:t>
+      </w:r>
+      <w:r>
+        <w:t xml:space="preserve"> </w:t>
+      </w:r>
+      <w:r>
+        <w:t>It</w:t>
+      </w:r>
+      <w:r>
+        <w:t xml:space="preserve"> takes in the </w:t>
+      </w:r>
+      <w:r>
+        <w:t xml:space="preserve">raw, scraped </w:t>
+      </w:r>
+      <w:r>
+        <w:t>data for reviews for 6 drugs. It cleans the text. Then it divides each review into single words and pair-words.</w:t>
+      </w:r>
+      <w:r>
+        <w:t xml:space="preserve"> It also creates a sentiment score for each review (row).</w:t>
+      </w:r>
+      <w:r>
+        <w:t xml:space="preserve"> It</w:t>
+      </w:r>
+      <w:r>
+        <w:t xml:space="preserve"> then</w:t>
+      </w:r>
+      <w:r>
+        <w:t xml:space="preserve"> outputs a matrix </w:t>
+      </w:r>
+      <w:proofErr w:type="spellStart"/>
+      <w:r>
+        <w:t>dataframe</w:t>
+      </w:r>
+      <w:proofErr w:type="spellEnd"/>
+      <w:r>
+        <w:t xml:space="preserve"> ‘data’ with columns corresponding to a word or pair-word in a review. Each binary observation is a review and shows whether a word appears (1) or not (0).</w:t>
       </w:r>
     </w:p>
     <w:p>
@@ -67,16 +95,34 @@
           <w:ilvl w:val="0"/>
           <w:numId w:val="1"/>
         </w:numPr>
-      </w:pPr>
-      <w:r>
-        <w:rPr>
-          <w:b/>
-          <w:bCs/>
-        </w:rPr>
-        <w:t>01_PreProcessing:</w:t>
-      </w:r>
-      <w:r>
-        <w:t xml:space="preserve"> This file takes in the cleaned data for reviews for 6 drugs. It cleans the text. Then it divides each review into single words and pair-words. It outputs a matrix dataframe ‘data’ with columns corresponding to a word or pair-word in a review. Each binary observation is a review and shows whether a word appears (1) or not (0).</w:t>
+        <w:rPr>
+          <w:b/>
+          <w:bCs/>
+        </w:rPr>
+      </w:pPr>
+      <w:r>
+        <w:rPr>
+          <w:b/>
+          <w:bCs/>
+        </w:rPr>
+        <w:t xml:space="preserve">11_DescriptiveStats: </w:t>
+      </w:r>
+      <w:r>
+        <w:t xml:space="preserve">This takes in the cleaned </w:t>
+      </w:r>
+      <w:proofErr w:type="spellStart"/>
+      <w:r>
+        <w:t>dataframe</w:t>
+      </w:r>
+      <w:proofErr w:type="spellEnd"/>
+      <w:r>
+        <w:t xml:space="preserve"> from ‘</w:t>
+      </w:r>
+      <w:r>
+        <w:t>01_PreProcessing</w:t>
+      </w:r>
+      <w:r>
+        <w:t>’ and performs descriptive statistics on the whole dataset.</w:t>
       </w:r>
     </w:p>
     <w:p>
@@ -86,26 +132,49 @@
           <w:ilvl w:val="0"/>
           <w:numId w:val="1"/>
         </w:numPr>
-        <w:rPr>
-          <w:b/>
-          <w:bCs/>
-        </w:rPr>
-      </w:pPr>
-      <w:r>
-        <w:rPr>
-          <w:b/>
-          <w:bCs/>
-        </w:rPr>
-        <w:t xml:space="preserve">11_DescriptiveStats: </w:t>
-      </w:r>
-      <w:r>
-        <w:t>This takes in the cleaned dataframe from ‘</w:t>
-      </w:r>
-      <w:r>
-        <w:t>01_PreProcessing</w:t>
-      </w:r>
-      <w:r>
-        <w:t>’ and performs descriptive statistics on the whole dataset.</w:t>
+      </w:pPr>
+      <w:r>
+        <w:rPr>
+          <w:b/>
+          <w:bCs/>
+        </w:rPr>
+        <w:t xml:space="preserve">21_Meaning_Analysis: </w:t>
+      </w:r>
+      <w:r>
+        <w:t xml:space="preserve">This file takes in the cleaned </w:t>
+      </w:r>
+      <w:proofErr w:type="spellStart"/>
+      <w:r>
+        <w:t>dataframe</w:t>
+      </w:r>
+      <w:proofErr w:type="spellEnd"/>
+      <w:r>
+        <w:t xml:space="preserve"> and performs </w:t>
+      </w:r>
+      <w:proofErr w:type="spellStart"/>
+      <w:r>
+        <w:t>TfidfVectorizer</w:t>
+      </w:r>
+      <w:proofErr w:type="spellEnd"/>
+      <w:r>
+        <w:t xml:space="preserve"> to convert the text into </w:t>
+      </w:r>
+      <w:r>
+        <w:t>a matrix of TF-IDF features</w:t>
+      </w:r>
+      <w:r>
+        <w:t xml:space="preserve">. It then takes the sum of each </w:t>
+      </w:r>
+      <w:r>
+        <w:t>word’s term frequency value in a review (‘</w:t>
+      </w:r>
+      <w:proofErr w:type="spellStart"/>
+      <w:r>
+        <w:t>sum_tf</w:t>
+      </w:r>
+      <w:proofErr w:type="spellEnd"/>
+      <w:r>
+        <w:t>’) and appends it to ‘data’ from ‘01_PreProcessing’. This sum is used as one dependent variable. The file further divides ‘data’ into 6 different datasets for each drug.</w:t>
       </w:r>
     </w:p>
     <w:p>
@@ -121,31 +190,18 @@
           <w:b/>
           <w:bCs/>
         </w:rPr>
-        <w:t xml:space="preserve">21_Meaning_Analysis: </w:t>
-      </w:r>
-      <w:r>
-        <w:t xml:space="preserve">This file takes in the cleaned dataframe and performs </w:t>
-      </w:r>
-      <w:r>
-        <w:t>TfidfVectorizer</w:t>
-      </w:r>
-      <w:r>
-        <w:t xml:space="preserve"> to convert the text into </w:t>
-      </w:r>
-      <w:r>
-        <w:t>a matrix of TF-IDF features</w:t>
-      </w:r>
-      <w:r>
-        <w:t xml:space="preserve">. It then takes the sum of each </w:t>
-      </w:r>
-      <w:r>
-        <w:t>word’s term frequency value in a review (‘</w:t>
-      </w:r>
-      <w:r>
-        <w:t>sum_tf</w:t>
-      </w:r>
-      <w:r>
-        <w:t>’) and appends it to ‘data’ from ‘01_PreProcessing’. This sum is used as one dependent variable. The file further divides ‘data’ into 6 different datasets for each drug.</w:t>
+        <w:t xml:space="preserve">22_Rating _Analysis: </w:t>
+      </w:r>
+      <w:r>
+        <w:t xml:space="preserve">This file takes in the cleaned </w:t>
+      </w:r>
+      <w:proofErr w:type="spellStart"/>
+      <w:r>
+        <w:t>dataframe</w:t>
+      </w:r>
+      <w:proofErr w:type="spellEnd"/>
+      <w:r>
+        <w:t xml:space="preserve"> and appends the rating column to ‘data’ from ‘01_PreProcessing’. The file further divides ‘data’ into 6 different datasets for each drug.</w:t>
       </w:r>
     </w:p>
     <w:p>
@@ -161,10 +217,33 @@
           <w:b/>
           <w:bCs/>
         </w:rPr>
-        <w:t xml:space="preserve">22_Rating _Analysis: </w:t>
-      </w:r>
-      <w:r>
-        <w:t>This file takes in the cleaned dataframe and appends the rating column to ‘data’ from ‘01_PreProcessing’. The file further divides ‘data’ into 6 different datasets for each drug.</w:t>
+        <w:t>23_Sentiment_Analysis:</w:t>
+      </w:r>
+      <w:r>
+        <w:rPr>
+          <w:b/>
+          <w:bCs/>
+        </w:rPr>
+        <w:t xml:space="preserve"> </w:t>
+      </w:r>
+      <w:r>
+        <w:t xml:space="preserve">This file takes in the cleaned </w:t>
+      </w:r>
+      <w:proofErr w:type="spellStart"/>
+      <w:r>
+        <w:t>dataframe</w:t>
+      </w:r>
+      <w:proofErr w:type="spellEnd"/>
+      <w:r>
+        <w:t xml:space="preserve"> and performs ‘</w:t>
+      </w:r>
+      <w:proofErr w:type="spellStart"/>
+      <w:r>
+        <w:t>SentimentIntensityAnalyzer</w:t>
+      </w:r>
+      <w:proofErr w:type="spellEnd"/>
+      <w:r>
+        <w:t>’ on each review. It makes a column ‘sentiment’ which takes in the polarity scores for each review. This column is then appended to ‘data’ from ‘01_PreProcessing’. The file further divides ‘data’ into 6 different datasets for each drug.</w:t>
       </w:r>
     </w:p>
     <w:p>
@@ -174,29 +253,63 @@
           <w:ilvl w:val="0"/>
           <w:numId w:val="1"/>
         </w:numPr>
-      </w:pPr>
-      <w:r>
-        <w:rPr>
-          <w:b/>
-          <w:bCs/>
-        </w:rPr>
-        <w:t>23_Sentiment_Analysis:</w:t>
-      </w:r>
-      <w:r>
-        <w:rPr>
-          <w:b/>
-          <w:bCs/>
-        </w:rPr>
-        <w:t xml:space="preserve"> </w:t>
-      </w:r>
-      <w:r>
-        <w:t>This file takes in the cleaned dataframe and performs ‘</w:t>
-      </w:r>
-      <w:r>
-        <w:t>SentimentIntensityAnalyzer</w:t>
-      </w:r>
-      <w:r>
-        <w:t>’ on each review. It makes a column ‘sentiment’ which takes in the polarity scores for each review. This column is then appended to ‘data’ from ‘01_PreProcessing’. The file further divides ‘data’ into 6 different datasets for each drug.</w:t>
+        <w:rPr>
+          <w:b/>
+          <w:bCs/>
+        </w:rPr>
+      </w:pPr>
+      <w:r>
+        <w:rPr>
+          <w:b/>
+          <w:bCs/>
+        </w:rPr>
+        <w:t xml:space="preserve">311_LASSO_Meaning: </w:t>
+      </w:r>
+      <w:r>
+        <w:t>This file performs LASSO with the dependent variable as ‘</w:t>
+      </w:r>
+      <w:proofErr w:type="spellStart"/>
+      <w:r>
+        <w:t>sum_tf</w:t>
+      </w:r>
+      <w:proofErr w:type="spellEnd"/>
+      <w:r>
+        <w:t xml:space="preserve">’ and independent variables as the matrix of all words and word-pairs from ‘data’. The first LASSO is run with alpha = 0.1 to store the initial words. These words are then visualized </w:t>
+      </w:r>
+      <w:r>
+        <w:t xml:space="preserve">for all possible Alphas between 0 and 1 with intervals of 0.01. </w:t>
+      </w:r>
+      <w:r>
+        <w:t xml:space="preserve">Afterwards, based on the </w:t>
+      </w:r>
+      <w:r>
+        <w:t xml:space="preserve">visualization the optimal Alpha is found using </w:t>
+      </w:r>
+      <w:proofErr w:type="spellStart"/>
+      <w:r>
+        <w:t>LassoCV</w:t>
+      </w:r>
+      <w:proofErr w:type="spellEnd"/>
+      <w:r>
+        <w:t xml:space="preserve"> with cv = 10. Then, the words from the optimal Alpha are visualized. These final words are divided and visualized into the most and least meaningful words. The files ‘</w:t>
+      </w:r>
+      <w:r>
+        <w:t>312_LASSO_Meaning_drug_1</w:t>
+      </w:r>
+      <w:r>
+        <w:t>’</w:t>
+      </w:r>
+      <w:r>
+        <w:t xml:space="preserve"> to </w:t>
+      </w:r>
+      <w:r>
+        <w:t>‘</w:t>
+      </w:r>
+      <w:r>
+        <w:t>317_LASSO_Meaning_Drug_3</w:t>
+      </w:r>
+      <w:r>
+        <w:t>’ perform the same operations for each drug.</w:t>
       </w:r>
     </w:p>
     <w:p>
@@ -216,40 +329,40 @@
           <w:b/>
           <w:bCs/>
         </w:rPr>
-        <w:t xml:space="preserve">311_LASSO_Meaning: </w:t>
-      </w:r>
-      <w:r>
-        <w:t>This file performs LASSO with the dependent variable as ‘</w:t>
-      </w:r>
-      <w:r>
-        <w:t>sum_tf</w:t>
-      </w:r>
-      <w:r>
-        <w:t xml:space="preserve">’ and independent variables as the matrix of all words and word-pairs from ‘data’. The first LASSO is run with alpha = 0.1 to store the initial words. These words are then visualized </w:t>
-      </w:r>
-      <w:r>
-        <w:t xml:space="preserve">for all possible Alphas between 0 and 1 with intervals of 0.01. </w:t>
-      </w:r>
-      <w:r>
-        <w:t xml:space="preserve">Afterwards, based on the </w:t>
-      </w:r>
-      <w:r>
-        <w:t>visualization the optimal Alpha is found using LassoCV with cv = 10. Then, the words from the optimal Alpha are visualized. These final words are divided and visualized into the most and least meaningful words. The files ‘</w:t>
-      </w:r>
-      <w:r>
-        <w:t>312_LASSO_Meaning_drug_1</w:t>
-      </w:r>
-      <w:r>
-        <w:t>’</w:t>
-      </w:r>
-      <w:r>
-        <w:t xml:space="preserve"> to </w:t>
+        <w:t>411_LASSO_Rating</w:t>
+      </w:r>
+      <w:r>
+        <w:rPr>
+          <w:b/>
+          <w:bCs/>
+        </w:rPr>
+        <w:t xml:space="preserve">: </w:t>
+      </w:r>
+      <w:r>
+        <w:t xml:space="preserve">This file performs LASSO with the dependent variable as ‘Rating’ and independent variables as the matrix of all words and word-pairs from ‘data’. The first LASSO is run with alpha = 0.1 to store the initial words. These words are then visualized for all possible Alphas between 0 and 1 with intervals of 0.01. Afterwards, based on the visualization the optimal Alpha is found using </w:t>
+      </w:r>
+      <w:proofErr w:type="spellStart"/>
+      <w:r>
+        <w:t>LassoCV</w:t>
+      </w:r>
+      <w:proofErr w:type="spellEnd"/>
+      <w:r>
+        <w:t xml:space="preserve"> with cv = 10. Then, the words from the optimal Alpha are visualized. These final words are divided and visualized into the most positive and negative words. The files ‘</w:t>
+      </w:r>
+      <w:r>
+        <w:t>412_LASSO_Rating_Drug_1</w:t>
+      </w:r>
+      <w:r>
+        <w:t xml:space="preserve">’ </w:t>
+      </w:r>
+      <w:r>
+        <w:t xml:space="preserve">to </w:t>
       </w:r>
       <w:r>
         <w:t>‘</w:t>
       </w:r>
       <w:r>
-        <w:t>317_LASSO_Meaning_Drug_3</w:t>
+        <w:t>417_LASSO_Rating_Drug_6</w:t>
       </w:r>
       <w:r>
         <w:t>’ perform the same operations for each drug.</w:t>
@@ -272,7 +385,7 @@
           <w:b/>
           <w:bCs/>
         </w:rPr>
-        <w:t>411_LASSO_Rating</w:t>
+        <w:t>511_LASSO_Sentiment</w:t>
       </w:r>
       <w:r>
         <w:rPr>
@@ -282,55 +395,15 @@
         <w:t xml:space="preserve">: </w:t>
       </w:r>
       <w:r>
-        <w:t>This file performs LASSO with the dependent variable as ‘Rating’ and independent variables as the matrix of all words and word-pairs from ‘data’. The first LASSO is run with alpha = 0.1 to store the initial words. These words are then visualized for all possible Alphas between 0 and 1 with intervals of 0.01. Afterwards, based on the visualization the optimal Alpha is found using LassoCV with cv = 10. Then, the words from the optimal Alpha are visualized. These final words are divided and visualized into the most positive and negative words. The files ‘</w:t>
-      </w:r>
-      <w:r>
-        <w:t>412_LASSO_Rating_Drug_1</w:t>
-      </w:r>
-      <w:r>
-        <w:t xml:space="preserve">’ </w:t>
-      </w:r>
-      <w:r>
-        <w:t xml:space="preserve">to </w:t>
-      </w:r>
-      <w:r>
-        <w:t>‘</w:t>
-      </w:r>
-      <w:r>
-        <w:t>417_LASSO_Rating_Drug_6</w:t>
-      </w:r>
-      <w:r>
-        <w:t>’ perform the same operations for each drug.</w:t>
-      </w:r>
-    </w:p>
-    <w:p>
-      <w:pPr>
-        <w:pStyle w:val="ListParagraph"/>
-        <w:numPr>
-          <w:ilvl w:val="0"/>
-          <w:numId w:val="1"/>
-        </w:numPr>
-        <w:rPr>
-          <w:b/>
-          <w:bCs/>
-        </w:rPr>
-      </w:pPr>
-      <w:r>
-        <w:rPr>
-          <w:b/>
-          <w:bCs/>
-        </w:rPr>
-        <w:t>511_LASSO_Sentiment</w:t>
-      </w:r>
-      <w:r>
-        <w:rPr>
-          <w:b/>
-          <w:bCs/>
-        </w:rPr>
-        <w:t xml:space="preserve">: </w:t>
-      </w:r>
-      <w:r>
-        <w:t xml:space="preserve">This file performs LASSO with the dependent variable as ‘sentiment’ and independent variables as the matrix of all words and word-pairs from ‘data’. The first LASSO is run with alpha = 0.1 to store the initial words. These words are then visualized for all possible Alphas between 0 and 1 with intervals of 0.01. Afterwards, based on the visualization the optimal Alpha is found using LassoCV with cv = 10. Then, the words from the optimal Alpha are </w:t>
+        <w:t xml:space="preserve">This file performs LASSO with the dependent variable as ‘sentiment’ and independent variables as the matrix of all words and word-pairs from ‘data’. The first LASSO is run with alpha = 0.1 to store the initial words. These words are then visualized for all possible Alphas between 0 and 1 with intervals of 0.01. Afterwards, based on the visualization the optimal Alpha is found using </w:t>
+      </w:r>
+      <w:proofErr w:type="spellStart"/>
+      <w:r>
+        <w:t>LassoCV</w:t>
+      </w:r>
+      <w:proofErr w:type="spellEnd"/>
+      <w:r>
+        <w:t xml:space="preserve"> with cv = 10. Then, the words from the optimal Alpha are </w:t>
       </w:r>
       <w:r>
         <w:lastRenderedPageBreak/>
@@ -366,7 +439,7 @@
 </file>
 
 <file path=word/numbering.xml><?xml version="1.0" encoding="utf-8"?>
-<w:numbering xmlns:wpc="http://schemas.microsoft.com/office/word/2010/wordprocessingCanvas" xmlns:cx="http://schemas.microsoft.com/office/drawing/2014/chartex" xmlns:cx1="http://schemas.microsoft.com/office/drawing/2015/9/8/chartex" xmlns:cx2="http://schemas.microsoft.com/office/drawing/2015/10/21/chartex" xmlns:cx3="http://schemas.microsoft.com/office/drawing/2016/5/9/chartex" xmlns:cx4="http://schemas.microsoft.com/office/drawing/2016/5/10/chartex" xmlns:cx5="http://schemas.microsoft.com/office/drawing/2016/5/11/chartex" xmlns:cx6="http://schemas.microsoft.com/office/drawing/2016/5/12/chartex" xmlns:cx7="http://schemas.microsoft.com/office/drawing/2016/5/13/chartex" xmlns:cx8="http://schemas.microsoft.com/office/drawing/2016/5/14/chartex" xmlns:mc="http://schemas.openxmlformats.org/markup-compatibility/2006" xmlns:aink="http://schemas.microsoft.com/office/drawing/2016/ink" xmlns:am3d="http://schemas.microsoft.com/office/drawing/2017/model3d" xmlns:o="urn:schemas-microsoft-com:office:office" xmlns:oel="http://schemas.microsoft.com/office/2019/extlst" xmlns:r="http://schemas.openxmlformats.org/officeDocument/2006/relationships" xmlns:m="http://schemas.openxmlformats.org/officeDocument/2006/math" xmlns:v="urn:schemas-microsoft-com:vml" xmlns:wp14="http://schemas.microsoft.com/office/word/2010/wordprocessingDrawing" xmlns:wp="http://schemas.openxmlformats.org/drawingml/2006/wordprocessingDrawing" xmlns:w10="urn:schemas-microsoft-com:office:word" xmlns:w="http://schemas.openxmlformats.org/wordprocessingml/2006/main" xmlns:w14="http://schemas.microsoft.com/office/word/2010/wordml" xmlns:w15="http://schemas.microsoft.com/office/word/2012/wordml" xmlns:w16cex="http://schemas.microsoft.com/office/word/2018/wordml/cex" xmlns:w16cid="http://schemas.microsoft.com/office/word/2016/wordml/cid" xmlns:w16="http://schemas.microsoft.com/office/word/2018/wordml" xmlns:w16du="http://schemas.microsoft.com/office/word/2023/wordml/word16du" xmlns:w16sdtdh="http://schemas.microsoft.com/office/word/2020/wordml/sdtdatahash" xmlns:w16se="http://schemas.microsoft.com/office/word/2015/wordml/symex" xmlns:wpg="http://schemas.microsoft.com/office/word/2010/wordprocessingGroup" xmlns:wpi="http://schemas.microsoft.com/office/word/2010/wordprocessingInk" xmlns:wne="http://schemas.microsoft.com/office/word/2006/wordml" xmlns:wps="http://schemas.microsoft.com/office/word/2010/wordprocessingShape" mc:Ignorable="w14 w15 w16se w16cid w16 w16cex w16sdtdh w16du wp14">
+<w:numbering xmlns:wpc="http://schemas.microsoft.com/office/word/2010/wordprocessingCanvas" xmlns:cx="http://schemas.microsoft.com/office/drawing/2014/chartex" xmlns:cx1="http://schemas.microsoft.com/office/drawing/2015/9/8/chartex" xmlns:cx2="http://schemas.microsoft.com/office/drawing/2015/10/21/chartex" xmlns:cx3="http://schemas.microsoft.com/office/drawing/2016/5/9/chartex" xmlns:cx4="http://schemas.microsoft.com/office/drawing/2016/5/10/chartex" xmlns:cx5="http://schemas.microsoft.com/office/drawing/2016/5/11/chartex" xmlns:cx6="http://schemas.microsoft.com/office/drawing/2016/5/12/chartex" xmlns:cx7="http://schemas.microsoft.com/office/drawing/2016/5/13/chartex" xmlns:cx8="http://schemas.microsoft.com/office/drawing/2016/5/14/chartex" xmlns:mc="http://schemas.openxmlformats.org/markup-compatibility/2006" xmlns:aink="http://schemas.microsoft.com/office/drawing/2016/ink" xmlns:am3d="http://schemas.microsoft.com/office/drawing/2017/model3d" xmlns:o="urn:schemas-microsoft-com:office:office" xmlns:oel="http://schemas.microsoft.com/office/2019/extlst" xmlns:r="http://schemas.openxmlformats.org/officeDocument/2006/relationships" xmlns:m="http://schemas.openxmlformats.org/officeDocument/2006/math" xmlns:v="urn:schemas-microsoft-com:vml" xmlns:wp14="http://schemas.microsoft.com/office/word/2010/wordprocessingDrawing" xmlns:wp="http://schemas.openxmlformats.org/drawingml/2006/wordprocessingDrawing" xmlns:w10="urn:schemas-microsoft-com:office:word" xmlns:w="http://schemas.openxmlformats.org/wordprocessingml/2006/main" xmlns:w14="http://schemas.microsoft.com/office/word/2010/wordml" xmlns:w15="http://schemas.microsoft.com/office/word/2012/wordml" xmlns:w16cex="http://schemas.microsoft.com/office/word/2018/wordml/cex" xmlns:w16cid="http://schemas.microsoft.com/office/word/2016/wordml/cid" xmlns:w16="http://schemas.microsoft.com/office/word/2018/wordml" xmlns:w16sdtdh="http://schemas.microsoft.com/office/word/2020/wordml/sdtdatahash" xmlns:w16se="http://schemas.microsoft.com/office/word/2015/wordml/symex" xmlns:wpg="http://schemas.microsoft.com/office/word/2010/wordprocessingGroup" xmlns:wpi="http://schemas.microsoft.com/office/word/2010/wordprocessingInk" xmlns:wne="http://schemas.microsoft.com/office/word/2006/wordml" xmlns:wps="http://schemas.microsoft.com/office/word/2010/wordprocessingShape" mc:Ignorable="w14 w15 w16se w16cid w16 w16cex w16sdtdh wp14">
   <w:abstractNum w:abstractNumId="0" w15:restartNumberingAfterBreak="0">
     <w:nsid w:val="3B211C69"/>
     <w:multiLevelType w:val="hybridMultilevel"/>
@@ -487,7 +560,7 @@
 </file>
 
 <file path=word/styles.xml><?xml version="1.0" encoding="utf-8"?>
-<w:styles xmlns:mc="http://schemas.openxmlformats.org/markup-compatibility/2006" xmlns:r="http://schemas.openxmlformats.org/officeDocument/2006/relationships" xmlns:w="http://schemas.openxmlformats.org/wordprocessingml/2006/main" xmlns:w14="http://schemas.microsoft.com/office/word/2010/wordml" xmlns:w15="http://schemas.microsoft.com/office/word/2012/wordml" xmlns:w16cex="http://schemas.microsoft.com/office/word/2018/wordml/cex" xmlns:w16cid="http://schemas.microsoft.com/office/word/2016/wordml/cid" xmlns:w16="http://schemas.microsoft.com/office/word/2018/wordml" xmlns:w16du="http://schemas.microsoft.com/office/word/2023/wordml/word16du" xmlns:w16sdtdh="http://schemas.microsoft.com/office/word/2020/wordml/sdtdatahash" xmlns:w16se="http://schemas.microsoft.com/office/word/2015/wordml/symex" mc:Ignorable="w14 w15 w16se w16cid w16 w16cex w16sdtdh w16du">
+<w:styles xmlns:mc="http://schemas.openxmlformats.org/markup-compatibility/2006" xmlns:r="http://schemas.openxmlformats.org/officeDocument/2006/relationships" xmlns:w="http://schemas.openxmlformats.org/wordprocessingml/2006/main" xmlns:w14="http://schemas.microsoft.com/office/word/2010/wordml" xmlns:w15="http://schemas.microsoft.com/office/word/2012/wordml" xmlns:w16cex="http://schemas.microsoft.com/office/word/2018/wordml/cex" xmlns:w16cid="http://schemas.microsoft.com/office/word/2016/wordml/cid" xmlns:w16="http://schemas.microsoft.com/office/word/2018/wordml" xmlns:w16sdtdh="http://schemas.microsoft.com/office/word/2020/wordml/sdtdatahash" xmlns:w16se="http://schemas.microsoft.com/office/word/2015/wordml/symex" mc:Ignorable="w14 w15 w16se w16cid w16 w16cex w16sdtdh">
   <w:docDefaults>
     <w:rPrDefault>
       <w:rPr>

</xml_diff>

<commit_message>
Final edits and organization of files
</commit_message>
<xml_diff>
--- a/Code/Read Me.docx
+++ b/Code/Read Me.docx
@@ -3,8 +3,93 @@
 <w:document xmlns:wpc="http://schemas.microsoft.com/office/word/2010/wordprocessingCanvas" xmlns:cx="http://schemas.microsoft.com/office/drawing/2014/chartex" xmlns:cx1="http://schemas.microsoft.com/office/drawing/2015/9/8/chartex" xmlns:cx2="http://schemas.microsoft.com/office/drawing/2015/10/21/chartex" xmlns:cx3="http://schemas.microsoft.com/office/drawing/2016/5/9/chartex" xmlns:cx4="http://schemas.microsoft.com/office/drawing/2016/5/10/chartex" xmlns:cx5="http://schemas.microsoft.com/office/drawing/2016/5/11/chartex" xmlns:cx6="http://schemas.microsoft.com/office/drawing/2016/5/12/chartex" xmlns:cx7="http://schemas.microsoft.com/office/drawing/2016/5/13/chartex" xmlns:cx8="http://schemas.microsoft.com/office/drawing/2016/5/14/chartex" xmlns:mc="http://schemas.openxmlformats.org/markup-compatibility/2006" xmlns:aink="http://schemas.microsoft.com/office/drawing/2016/ink" xmlns:am3d="http://schemas.microsoft.com/office/drawing/2017/model3d" xmlns:o="urn:schemas-microsoft-com:office:office" xmlns:oel="http://schemas.microsoft.com/office/2019/extlst" xmlns:r="http://schemas.openxmlformats.org/officeDocument/2006/relationships" xmlns:m="http://schemas.openxmlformats.org/officeDocument/2006/math" xmlns:v="urn:schemas-microsoft-com:vml" xmlns:wp14="http://schemas.microsoft.com/office/word/2010/wordprocessingDrawing" xmlns:wp="http://schemas.openxmlformats.org/drawingml/2006/wordprocessingDrawing" xmlns:w10="urn:schemas-microsoft-com:office:word" xmlns:w="http://schemas.openxmlformats.org/wordprocessingml/2006/main" xmlns:w14="http://schemas.microsoft.com/office/word/2010/wordml" xmlns:w15="http://schemas.microsoft.com/office/word/2012/wordml" xmlns:w16cex="http://schemas.microsoft.com/office/word/2018/wordml/cex" xmlns:w16cid="http://schemas.microsoft.com/office/word/2016/wordml/cid" xmlns:w16="http://schemas.microsoft.com/office/word/2018/wordml" xmlns:w16sdtdh="http://schemas.microsoft.com/office/word/2020/wordml/sdtdatahash" xmlns:w16se="http://schemas.microsoft.com/office/word/2015/wordml/symex" xmlns:wpg="http://schemas.microsoft.com/office/word/2010/wordprocessingGroup" xmlns:wpi="http://schemas.microsoft.com/office/word/2010/wordprocessingInk" xmlns:wne="http://schemas.microsoft.com/office/word/2006/wordml" xmlns:wps="http://schemas.microsoft.com/office/word/2010/wordprocessingShape" mc:Ignorable="w14 w15 w16se w16cid w16 w16cex w16sdtdh wp14">
   <w:body>
     <w:p>
-      <w:r>
+      <w:pPr>
+        <w:jc w:val="center"/>
+        <w:rPr>
+          <w:b/>
+          <w:bCs/>
+          <w:sz w:val="24"/>
+          <w:szCs w:val="24"/>
+        </w:rPr>
+      </w:pPr>
+      <w:r>
+        <w:rPr>
+          <w:b/>
+          <w:bCs/>
+          <w:sz w:val="24"/>
+          <w:szCs w:val="24"/>
+        </w:rPr>
         <w:t>Read Me</w:t>
+      </w:r>
+      <w:r>
+        <w:rPr>
+          <w:b/>
+          <w:bCs/>
+          <w:sz w:val="24"/>
+          <w:szCs w:val="24"/>
+        </w:rPr>
+        <w:t xml:space="preserve"> Document</w:t>
+      </w:r>
+    </w:p>
+    <w:p>
+      <w:pPr>
+        <w:rPr>
+          <w:u w:val="single"/>
+        </w:rPr>
+      </w:pPr>
+      <w:r>
+        <w:rPr>
+          <w:u w:val="single"/>
+        </w:rPr>
+        <w:t>Note: We decided to include many different code files because we are running LASSO regressions on multiple outcomes and</w:t>
+      </w:r>
+      <w:r>
+        <w:rPr>
+          <w:u w:val="single"/>
+        </w:rPr>
+        <w:t xml:space="preserve"> on a</w:t>
+      </w:r>
+      <w:r>
+        <w:rPr>
+          <w:u w:val="single"/>
+        </w:rPr>
+        <w:t xml:space="preserve"> per</w:t>
+      </w:r>
+      <w:r>
+        <w:rPr>
+          <w:u w:val="single"/>
+        </w:rPr>
+        <w:t>-</w:t>
+      </w:r>
+      <w:r>
+        <w:rPr>
+          <w:u w:val="single"/>
+        </w:rPr>
+        <w:t>drug. We thought that including all the analysis codes in one file would be confusing</w:t>
+      </w:r>
+      <w:r>
+        <w:rPr>
+          <w:u w:val="single"/>
+        </w:rPr>
+        <w:t>, especially when we want to look at a specific output.</w:t>
+      </w:r>
+      <w:r>
+        <w:rPr>
+          <w:u w:val="single"/>
+        </w:rPr>
+        <w:t xml:space="preserve"> </w:t>
+      </w:r>
+      <w:r>
+        <w:rPr>
+          <w:u w:val="single"/>
+        </w:rPr>
+        <w:t xml:space="preserve">Instead, each file corresponds to only one output. </w:t>
+      </w:r>
+      <w:r>
+        <w:rPr>
+          <w:u w:val="single"/>
+        </w:rPr>
+        <w:t>This is explained later in the document as well.</w:t>
       </w:r>
     </w:p>
     <w:p>
@@ -34,7 +119,13 @@
         <w:t xml:space="preserve">: </w:t>
       </w:r>
       <w:r>
-        <w:t>This file scraps reviews and ratings for 6 drugs from Drugs.com</w:t>
+        <w:t>This file scrap</w:t>
+      </w:r>
+      <w:r>
+        <w:t>e</w:t>
+      </w:r>
+      <w:r>
+        <w:t>s reviews and ratings for 6 drugs from Drugs.com</w:t>
       </w:r>
     </w:p>
     <w:p>
@@ -65,7 +156,25 @@
         <w:t xml:space="preserve">raw, scraped </w:t>
       </w:r>
       <w:r>
-        <w:t>data for reviews for 6 drugs. It cleans the text. Then it divides each review into single words and pair-words.</w:t>
+        <w:t xml:space="preserve">data </w:t>
+      </w:r>
+      <w:r>
+        <w:t>of</w:t>
+      </w:r>
+      <w:r>
+        <w:t xml:space="preserve"> reviews for </w:t>
+      </w:r>
+      <w:r>
+        <w:t xml:space="preserve">the </w:t>
+      </w:r>
+      <w:r>
+        <w:t>6 drugs. It cleans the text. Then</w:t>
+      </w:r>
+      <w:r>
+        <w:t>,</w:t>
+      </w:r>
+      <w:r>
+        <w:t xml:space="preserve"> it divides each review into single words and pair-words.</w:t>
       </w:r>
       <w:r>
         <w:t xml:space="preserve"> It also creates a sentiment score for each review (row).</w:t>
@@ -309,7 +418,13 @@
         <w:t>317_LASSO_Meaning_Drug_3</w:t>
       </w:r>
       <w:r>
-        <w:t>’ perform the same operations for each drug.</w:t>
+        <w:t>’</w:t>
+      </w:r>
+      <w:r>
+        <w:t xml:space="preserve"> and so on</w:t>
+      </w:r>
+      <w:r>
+        <w:t xml:space="preserve"> perform the same operations for each drug.</w:t>
       </w:r>
     </w:p>
     <w:p>
@@ -385,6 +500,7 @@
           <w:b/>
           <w:bCs/>
         </w:rPr>
+        <w:lastRenderedPageBreak/>
         <w:t>511_LASSO_Sentiment</w:t>
       </w:r>
       <w:r>
@@ -403,11 +519,7 @@
       </w:r>
       <w:proofErr w:type="spellEnd"/>
       <w:r>
-        <w:t xml:space="preserve"> with cv = 10. Then, the words from the optimal Alpha are </w:t>
-      </w:r>
-      <w:r>
-        <w:lastRenderedPageBreak/>
-        <w:t>visualized. These final words are divided and visualized into the most positive and negative words. The files ‘</w:t>
+        <w:t xml:space="preserve"> with cv = 10. Then, the words from the optimal Alpha are visualized. These final words are divided and visualized into the most positive and negative words. The files ‘</w:t>
       </w:r>
       <w:r>
         <w:t>512_LASSO_Sentiment_Drug_1</w:t>
@@ -1294,4 +1406,16 @@
     </a:ext>
   </a:extLst>
 </a:theme>
+</file>
+
+<file path=customXml/item1.xml><?xml version="1.0" encoding="utf-8"?>
+<b:Sources xmlns:b="http://schemas.openxmlformats.org/officeDocument/2006/bibliography" xmlns="http://schemas.openxmlformats.org/officeDocument/2006/bibliography" SelectedStyle="\APASixthEditionOfficeOnline.xsl" StyleName="APA" Version="6"/>
+</file>
+
+<file path=customXml/itemProps1.xml><?xml version="1.0" encoding="utf-8"?>
+<ds:datastoreItem xmlns:ds="http://schemas.openxmlformats.org/officeDocument/2006/customXml" ds:itemID="{A82C87F8-64CC-465A-99BA-164810511AE1}">
+  <ds:schemaRefs>
+    <ds:schemaRef ds:uri="http://schemas.openxmlformats.org/officeDocument/2006/bibliography"/>
+  </ds:schemaRefs>
+</ds:datastoreItem>
 </file>
</xml_diff>